<commit_message>
mapping geupdate en tabel voor migratie plan gevult
</commit_message>
<xml_diff>
--- a/Migratieplan/Mapping visueel Cas.docx
+++ b/Migratieplan/Mapping visueel Cas.docx
@@ -4,6 +4,13 @@
   <w:body>
     <w:sdt>
       <w:sdtPr>
+        <w:rPr>
+          <w:rFonts w:asciiTheme="minorHAnsi" w:eastAsiaTheme="minorHAnsi" w:hAnsiTheme="minorHAnsi" w:cstheme="minorBidi"/>
+          <w:color w:val="auto"/>
+          <w:sz w:val="22"/>
+          <w:szCs w:val="22"/>
+          <w:lang w:val="en-GB"/>
+        </w:rPr>
         <w:id w:val="1885442140"/>
         <w:docPartObj>
           <w:docPartGallery w:val="Table of Contents"/>
@@ -12,14 +19,9 @@
       </w:sdtPr>
       <w:sdtEndPr>
         <w:rPr>
-          <w:rFonts w:asciiTheme="minorHAnsi" w:eastAsiaTheme="minorHAnsi" w:hAnsiTheme="minorHAnsi" w:cstheme="minorBidi"/>
           <w:b/>
           <w:bCs/>
           <w:noProof/>
-          <w:color w:val="auto"/>
-          <w:sz w:val="22"/>
-          <w:szCs w:val="22"/>
-          <w:lang w:val="en-GB"/>
         </w:rPr>
       </w:sdtEndPr>
       <w:sdtContent>
@@ -624,19 +626,17 @@
       <w:r>
         <w:br w:type="page"/>
       </w:r>
-      <w:bookmarkStart w:id="0" w:name="_GoBack"/>
-      <w:bookmarkEnd w:id="0"/>
     </w:p>
     <w:p>
       <w:pPr>
         <w:pStyle w:val="Heading1"/>
       </w:pPr>
-      <w:bookmarkStart w:id="1" w:name="_Toc508269805"/>
+      <w:bookmarkStart w:id="0" w:name="_Toc508269805"/>
       <w:r>
         <w:lastRenderedPageBreak/>
         <w:t>Order</w:t>
       </w:r>
-      <w:bookmarkEnd w:id="1"/>
+      <w:bookmarkEnd w:id="0"/>
     </w:p>
     <w:p>
       <w:pPr>
@@ -665,10 +665,10 @@
             <v:path o:extrusionok="f" gradientshapeok="t" o:connecttype="rect"/>
             <o:lock v:ext="edit" aspectratio="t"/>
           </v:shapetype>
-          <v:shape id="_x0000_i1025" type="#_x0000_t75" style="width:453.2pt;height:499.75pt" o:ole="">
+          <v:shape id="_x0000_i1025" type="#_x0000_t75" style="width:452.55pt;height:499.3pt" o:ole="">
             <v:imagedata r:id="rId7" o:title=""/>
           </v:shape>
-          <o:OLEObject Type="Embed" ProgID="Visio.Drawing.15" ShapeID="_x0000_i1025" DrawAspect="Content" ObjectID="_1582011719" r:id="rId8"/>
+          <o:OLEObject Type="Embed" ProgID="Visio.Drawing.15" ShapeID="_x0000_i1025" DrawAspect="Content" ObjectID="_1582295710" r:id="rId8"/>
         </w:object>
       </w:r>
     </w:p>
@@ -681,20 +681,20 @@
       <w:pPr>
         <w:pStyle w:val="Heading1"/>
       </w:pPr>
-      <w:bookmarkStart w:id="2" w:name="_Toc508269806"/>
+      <w:bookmarkStart w:id="1" w:name="_Toc508269806"/>
       <w:r>
         <w:lastRenderedPageBreak/>
         <w:t>Training (cursus)</w:t>
       </w:r>
-      <w:bookmarkEnd w:id="2"/>
+      <w:bookmarkEnd w:id="1"/>
     </w:p>
     <w:p>
       <w:r>
         <w:object w:dxaOrig="11221" w:dyaOrig="2760">
-          <v:shape id="_x0000_i1026" type="#_x0000_t75" style="width:453.2pt;height:111.2pt" o:ole="">
+          <v:shape id="_x0000_i1026" type="#_x0000_t75" style="width:452.55pt;height:111.25pt" o:ole="">
             <v:imagedata r:id="rId9" o:title=""/>
           </v:shape>
-          <o:OLEObject Type="Embed" ProgID="Visio.Drawing.15" ShapeID="_x0000_i1026" DrawAspect="Content" ObjectID="_1582011720" r:id="rId10"/>
+          <o:OLEObject Type="Embed" ProgID="Visio.Drawing.15" ShapeID="_x0000_i1026" DrawAspect="Content" ObjectID="_1582295711" r:id="rId10"/>
         </w:object>
       </w:r>
     </w:p>
@@ -703,23 +703,25 @@
       <w:pPr>
         <w:pStyle w:val="Heading1"/>
       </w:pPr>
-      <w:bookmarkStart w:id="3" w:name="_Toc508269807"/>
+      <w:bookmarkStart w:id="2" w:name="_Toc508269807"/>
       <w:proofErr w:type="spellStart"/>
       <w:r>
         <w:t>Retailer_Site</w:t>
       </w:r>
-      <w:bookmarkEnd w:id="3"/>
+      <w:bookmarkEnd w:id="2"/>
       <w:proofErr w:type="spellEnd"/>
     </w:p>
+    <w:bookmarkStart w:id="3" w:name="_GoBack"/>
     <w:p>
       <w:r>
         <w:object w:dxaOrig="11221" w:dyaOrig="6646">
-          <v:shape id="_x0000_i1027" type="#_x0000_t75" style="width:453.2pt;height:268.95pt" o:ole="">
+          <v:shape id="_x0000_i1027" type="#_x0000_t75" style="width:452.55pt;height:268.35pt" o:ole="">
             <v:imagedata r:id="rId11" o:title=""/>
           </v:shape>
-          <o:OLEObject Type="Embed" ProgID="Visio.Drawing.15" ShapeID="_x0000_i1027" DrawAspect="Content" ObjectID="_1582011721" r:id="rId12"/>
+          <o:OLEObject Type="Embed" ProgID="Visio.Drawing.15" ShapeID="_x0000_i1027" DrawAspect="Content" ObjectID="_1582295712" r:id="rId12"/>
         </w:object>
       </w:r>
+      <w:bookmarkEnd w:id="3"/>
     </w:p>
     <w:p>
       <w:r>
@@ -739,15 +741,14 @@
     </w:p>
     <w:p>
       <w:r>
-        <w:object w:dxaOrig="11221" w:dyaOrig="3406">
-          <v:shape id="_x0000_i1028" type="#_x0000_t75" style="width:453.2pt;height:137.65pt" o:ole="">
-            <v:imagedata r:id="rId13" o:title=""/>
+        <w:object w:dxaOrig="11581" w:dyaOrig="16500">
+          <v:shape id="_x0000_i1032" type="#_x0000_t75" style="width:454.45pt;height:142.15pt" o:ole="">
+            <v:imagedata r:id="rId13" o:title="" cropbottom="51154f"/>
           </v:shape>
-          <o:OLEObject Type="Embed" ProgID="Visio.Drawing.15" ShapeID="_x0000_i1028" DrawAspect="Content" ObjectID="_1582011722" r:id="rId14"/>
+          <o:OLEObject Type="Embed" ProgID="Visio.Drawing.15" ShapeID="_x0000_i1032" DrawAspect="Content" ObjectID="_1582295713" r:id="rId14"/>
         </w:object>
       </w:r>
     </w:p>
-    <w:p/>
     <w:p>
       <w:pPr>
         <w:pStyle w:val="Heading1"/>
@@ -761,10 +762,10 @@
     <w:p>
       <w:r>
         <w:object w:dxaOrig="11221" w:dyaOrig="9991">
-          <v:shape id="_x0000_i1029" type="#_x0000_t75" style="width:453.2pt;height:403.4pt" o:ole="">
+          <v:shape id="_x0000_i1028" type="#_x0000_t75" style="width:452.55pt;height:403.95pt" o:ole="">
             <v:imagedata r:id="rId15" o:title=""/>
           </v:shape>
-          <o:OLEObject Type="Embed" ProgID="Visio.Drawing.15" ShapeID="_x0000_i1029" DrawAspect="Content" ObjectID="_1582011723" r:id="rId16"/>
+          <o:OLEObject Type="Embed" ProgID="Visio.Drawing.15" ShapeID="_x0000_i1028" DrawAspect="Content" ObjectID="_1582295714" r:id="rId16"/>
         </w:object>
       </w:r>
     </w:p>
@@ -787,10 +788,10 @@
     <w:p>
       <w:r>
         <w:object w:dxaOrig="11295" w:dyaOrig="8626">
-          <v:shape id="_x0000_i1030" type="#_x0000_t75" style="width:453.2pt;height:346.25pt" o:ole="">
+          <v:shape id="_x0000_i1029" type="#_x0000_t75" style="width:452.55pt;height:346.9pt" o:ole="">
             <v:imagedata r:id="rId17" o:title=""/>
           </v:shape>
-          <o:OLEObject Type="Embed" ProgID="Visio.Drawing.15" ShapeID="_x0000_i1030" DrawAspect="Content" ObjectID="_1582011724" r:id="rId18"/>
+          <o:OLEObject Type="Embed" ProgID="Visio.Drawing.15" ShapeID="_x0000_i1029" DrawAspect="Content" ObjectID="_1582295715" r:id="rId18"/>
         </w:object>
       </w:r>
     </w:p>
@@ -808,10 +809,10 @@
     <w:p>
       <w:r>
         <w:object w:dxaOrig="11221" w:dyaOrig="2925">
-          <v:shape id="_x0000_i1031" type="#_x0000_t75" style="width:453.2pt;height:118.6pt" o:ole="">
+          <v:shape id="_x0000_i1030" type="#_x0000_t75" style="width:452.55pt;height:118.75pt" o:ole="">
             <v:imagedata r:id="rId19" o:title=""/>
           </v:shape>
-          <o:OLEObject Type="Embed" ProgID="Visio.Drawing.15" ShapeID="_x0000_i1031" DrawAspect="Content" ObjectID="_1582011725" r:id="rId20"/>
+          <o:OLEObject Type="Embed" ProgID="Visio.Drawing.15" ShapeID="_x0000_i1030" DrawAspect="Content" ObjectID="_1582295716" r:id="rId20"/>
         </w:object>
       </w:r>
     </w:p>
@@ -834,10 +835,10 @@
     <w:p>
       <w:r>
         <w:object w:dxaOrig="16201" w:dyaOrig="16486">
-          <v:shape id="_x0000_i1032" type="#_x0000_t75" style="width:453.2pt;height:460.6pt" o:ole="">
+          <v:shape id="_x0000_i1031" type="#_x0000_t75" style="width:452.55pt;height:461pt" o:ole="">
             <v:imagedata r:id="rId21" o:title=""/>
           </v:shape>
-          <o:OLEObject Type="Embed" ProgID="Visio.Drawing.15" ShapeID="_x0000_i1032" DrawAspect="Content" ObjectID="_1582011726" r:id="rId22"/>
+          <o:OLEObject Type="Embed" ProgID="Visio.Drawing.15" ShapeID="_x0000_i1031" DrawAspect="Content" ObjectID="_1582295717" r:id="rId22"/>
         </w:object>
       </w:r>
     </w:p>
@@ -911,7 +912,7 @@
           <w:rPr>
             <w:noProof/>
           </w:rPr>
-          <w:t>4</w:t>
+          <w:t>6</w:t>
         </w:r>
         <w:r>
           <w:rPr>
@@ -1761,7 +1762,7 @@
 </file>
 
 <file path=customXml/itemProps1.xml><?xml version="1.0" encoding="utf-8"?>
-<ds:datastoreItem xmlns:ds="http://schemas.openxmlformats.org/officeDocument/2006/customXml" ds:itemID="{7A399405-E3B8-4CBB-8ECE-8DF2BFD5D047}">
+<ds:datastoreItem xmlns:ds="http://schemas.openxmlformats.org/officeDocument/2006/customXml" ds:itemID="{40B3CB1B-50DA-4690-AE02-6AD7F22CDCF0}">
   <ds:schemaRefs>
     <ds:schemaRef ds:uri="http://schemas.openxmlformats.org/officeDocument/2006/bibliography"/>
   </ds:schemaRefs>

</xml_diff>

<commit_message>
word bestand bijgewerkt met de mapping aanpassingen
</commit_message>
<xml_diff>
--- a/Migratieplan/Mapping visueel Cas.docx
+++ b/Migratieplan/Mapping visueel Cas.docx
@@ -645,7 +645,7 @@
         </w:rPr>
       </w:pPr>
       <w:r>
-        <w:object w:dxaOrig="14986" w:dyaOrig="16515">
+        <w:object w:dxaOrig="15541" w:dyaOrig="16515">
           <v:shapetype id="_x0000_t75" coordsize="21600,21600" o:spt="75" o:preferrelative="t" path="m@4@5l@4@11@9@11@9@5xe" filled="f" stroked="f">
             <v:stroke joinstyle="miter"/>
             <v:formulas>
@@ -665,10 +665,10 @@
             <v:path o:extrusionok="f" gradientshapeok="t" o:connecttype="rect"/>
             <o:lock v:ext="edit" aspectratio="t"/>
           </v:shapetype>
-          <v:shape id="_x0000_i1025" type="#_x0000_t75" style="width:452.55pt;height:499.3pt" o:ole="">
+          <v:shape id="_x0000_i1025" type="#_x0000_t75" style="width:453.5pt;height:481.45pt" o:ole="">
             <v:imagedata r:id="rId7" o:title=""/>
           </v:shape>
-          <o:OLEObject Type="Embed" ProgID="Visio.Drawing.15" ShapeID="_x0000_i1025" DrawAspect="Content" ObjectID="_1582295710" r:id="rId8"/>
+          <o:OLEObject Type="Embed" ProgID="Visio.Drawing.15" ShapeID="_x0000_i1025" DrawAspect="Content" ObjectID="_1582394687" r:id="rId8"/>
         </w:object>
       </w:r>
     </w:p>
@@ -690,11 +690,11 @@
     </w:p>
     <w:p>
       <w:r>
-        <w:object w:dxaOrig="11221" w:dyaOrig="2760">
-          <v:shape id="_x0000_i1026" type="#_x0000_t75" style="width:452.55pt;height:111.25pt" o:ole="">
+        <w:object w:dxaOrig="11581" w:dyaOrig="2760">
+          <v:shape id="_x0000_i1026" type="#_x0000_t75" style="width:453.5pt;height:108.55pt" o:ole="">
             <v:imagedata r:id="rId9" o:title=""/>
           </v:shape>
-          <o:OLEObject Type="Embed" ProgID="Visio.Drawing.15" ShapeID="_x0000_i1026" DrawAspect="Content" ObjectID="_1582295711" r:id="rId10"/>
+          <o:OLEObject Type="Embed" ProgID="Visio.Drawing.15" ShapeID="_x0000_i1026" DrawAspect="Content" ObjectID="_1582394688" r:id="rId10"/>
         </w:object>
       </w:r>
     </w:p>
@@ -711,17 +711,15 @@
       <w:bookmarkEnd w:id="2"/>
       <w:proofErr w:type="spellEnd"/>
     </w:p>
-    <w:bookmarkStart w:id="3" w:name="_GoBack"/>
-    <w:p>
-      <w:r>
-        <w:object w:dxaOrig="11221" w:dyaOrig="6646">
-          <v:shape id="_x0000_i1027" type="#_x0000_t75" style="width:452.55pt;height:268.35pt" o:ole="">
+    <w:p>
+      <w:r>
+        <w:object w:dxaOrig="12571" w:dyaOrig="7380">
+          <v:shape id="_x0000_i1027" type="#_x0000_t75" style="width:453.5pt;height:266.5pt" o:ole="">
             <v:imagedata r:id="rId11" o:title=""/>
           </v:shape>
-          <o:OLEObject Type="Embed" ProgID="Visio.Drawing.15" ShapeID="_x0000_i1027" DrawAspect="Content" ObjectID="_1582295712" r:id="rId12"/>
+          <o:OLEObject Type="Embed" ProgID="Visio.Drawing.15" ShapeID="_x0000_i1027" DrawAspect="Content" ObjectID="_1582394689" r:id="rId12"/>
         </w:object>
       </w:r>
-      <w:bookmarkEnd w:id="3"/>
     </w:p>
     <w:p>
       <w:r>
@@ -732,20 +730,20 @@
       <w:pPr>
         <w:pStyle w:val="Heading1"/>
       </w:pPr>
-      <w:bookmarkStart w:id="4" w:name="_Toc508269808"/>
+      <w:bookmarkStart w:id="3" w:name="_Toc508269808"/>
       <w:r>
         <w:lastRenderedPageBreak/>
         <w:t>Retailer</w:t>
       </w:r>
-      <w:bookmarkEnd w:id="4"/>
-    </w:p>
-    <w:p>
-      <w:r>
-        <w:object w:dxaOrig="11581" w:dyaOrig="16500">
-          <v:shape id="_x0000_i1032" type="#_x0000_t75" style="width:454.45pt;height:142.15pt" o:ole="">
-            <v:imagedata r:id="rId13" o:title="" cropbottom="51154f"/>
+      <w:bookmarkEnd w:id="3"/>
+    </w:p>
+    <w:p>
+      <w:r>
+        <w:object w:dxaOrig="11221" w:dyaOrig="3406">
+          <v:shape id="_x0000_i1028" type="#_x0000_t75" style="width:453.5pt;height:137.55pt" o:ole="">
+            <v:imagedata r:id="rId13" o:title=""/>
           </v:shape>
-          <o:OLEObject Type="Embed" ProgID="Visio.Drawing.15" ShapeID="_x0000_i1032" DrawAspect="Content" ObjectID="_1582295713" r:id="rId14"/>
+          <o:OLEObject Type="Embed" ProgID="Visio.Drawing.15" ShapeID="_x0000_i1028" DrawAspect="Content" ObjectID="_1582394690" r:id="rId14"/>
         </w:object>
       </w:r>
     </w:p>
@@ -753,19 +751,19 @@
       <w:pPr>
         <w:pStyle w:val="Heading1"/>
       </w:pPr>
-      <w:bookmarkStart w:id="5" w:name="_Toc508269809"/>
+      <w:bookmarkStart w:id="4" w:name="_Toc508269809"/>
       <w:r>
         <w:t>Department &amp; Branch</w:t>
       </w:r>
-      <w:bookmarkEnd w:id="5"/>
-    </w:p>
-    <w:p>
-      <w:r>
-        <w:object w:dxaOrig="11221" w:dyaOrig="9991">
-          <v:shape id="_x0000_i1028" type="#_x0000_t75" style="width:452.55pt;height:403.95pt" o:ole="">
+      <w:bookmarkEnd w:id="4"/>
+    </w:p>
+    <w:p>
+      <w:r>
+        <w:object w:dxaOrig="12031" w:dyaOrig="9991">
+          <v:shape id="_x0000_i1029" type="#_x0000_t75" style="width:453.5pt;height:377.2pt" o:ole="">
             <v:imagedata r:id="rId15" o:title=""/>
           </v:shape>
-          <o:OLEObject Type="Embed" ProgID="Visio.Drawing.15" ShapeID="_x0000_i1028" DrawAspect="Content" ObjectID="_1582295714" r:id="rId16"/>
+          <o:OLEObject Type="Embed" ProgID="Visio.Drawing.15" ShapeID="_x0000_i1029" DrawAspect="Content" ObjectID="_1582394691" r:id="rId16"/>
         </w:object>
       </w:r>
     </w:p>
@@ -778,20 +776,20 @@
       <w:pPr>
         <w:pStyle w:val="Heading1"/>
       </w:pPr>
-      <w:bookmarkStart w:id="6" w:name="_Toc508269810"/>
+      <w:bookmarkStart w:id="5" w:name="_Toc508269810"/>
       <w:r>
         <w:lastRenderedPageBreak/>
         <w:t>Customer</w:t>
       </w:r>
-      <w:bookmarkEnd w:id="6"/>
-    </w:p>
-    <w:p>
-      <w:r>
-        <w:object w:dxaOrig="11295" w:dyaOrig="8626">
-          <v:shape id="_x0000_i1029" type="#_x0000_t75" style="width:452.55pt;height:346.9pt" o:ole="">
+      <w:bookmarkEnd w:id="5"/>
+    </w:p>
+    <w:p>
+      <w:r>
+        <w:object w:dxaOrig="12645" w:dyaOrig="8626">
+          <v:shape id="_x0000_i1030" type="#_x0000_t75" style="width:453.5pt;height:309.5pt" o:ole="">
             <v:imagedata r:id="rId17" o:title=""/>
           </v:shape>
-          <o:OLEObject Type="Embed" ProgID="Visio.Drawing.15" ShapeID="_x0000_i1029" DrawAspect="Content" ObjectID="_1582295715" r:id="rId18"/>
+          <o:OLEObject Type="Embed" ProgID="Visio.Drawing.15" ShapeID="_x0000_i1030" DrawAspect="Content" ObjectID="_1582394692" r:id="rId18"/>
         </w:object>
       </w:r>
     </w:p>
@@ -800,19 +798,19 @@
       <w:pPr>
         <w:pStyle w:val="Heading1"/>
       </w:pPr>
-      <w:bookmarkStart w:id="7" w:name="_Toc508269811"/>
+      <w:bookmarkStart w:id="6" w:name="_Toc508269811"/>
       <w:r>
         <w:t>Bonus</w:t>
       </w:r>
-      <w:bookmarkEnd w:id="7"/>
+      <w:bookmarkEnd w:id="6"/>
     </w:p>
     <w:p>
       <w:r>
         <w:object w:dxaOrig="11221" w:dyaOrig="2925">
-          <v:shape id="_x0000_i1030" type="#_x0000_t75" style="width:452.55pt;height:118.75pt" o:ole="">
+          <v:shape id="_x0000_i1031" type="#_x0000_t75" style="width:453.5pt;height:118.2pt" o:ole="">
             <v:imagedata r:id="rId19" o:title=""/>
           </v:shape>
-          <o:OLEObject Type="Embed" ProgID="Visio.Drawing.15" ShapeID="_x0000_i1030" DrawAspect="Content" ObjectID="_1582295716" r:id="rId20"/>
+          <o:OLEObject Type="Embed" ProgID="Visio.Drawing.15" ShapeID="_x0000_i1031" DrawAspect="Content" ObjectID="_1582394693" r:id="rId20"/>
         </w:object>
       </w:r>
     </w:p>
@@ -825,22 +823,24 @@
       <w:pPr>
         <w:pStyle w:val="Heading1"/>
       </w:pPr>
-      <w:bookmarkStart w:id="8" w:name="_Toc508269812"/>
+      <w:bookmarkStart w:id="7" w:name="_Toc508269812"/>
       <w:r>
         <w:lastRenderedPageBreak/>
         <w:t>Product</w:t>
       </w:r>
-      <w:bookmarkEnd w:id="8"/>
+      <w:bookmarkEnd w:id="7"/>
     </w:p>
     <w:p>
       <w:r>
         <w:object w:dxaOrig="16201" w:dyaOrig="16486">
-          <v:shape id="_x0000_i1031" type="#_x0000_t75" style="width:452.55pt;height:461pt" o:ole="">
+          <v:shape id="_x0000_i1032" type="#_x0000_t75" style="width:452.4pt;height:461pt" o:ole="">
             <v:imagedata r:id="rId21" o:title=""/>
           </v:shape>
-          <o:OLEObject Type="Embed" ProgID="Visio.Drawing.15" ShapeID="_x0000_i1031" DrawAspect="Content" ObjectID="_1582295717" r:id="rId22"/>
+          <o:OLEObject Type="Embed" ProgID="Visio.Drawing.15" ShapeID="_x0000_i1032" DrawAspect="Content" ObjectID="_1582394694" r:id="rId22"/>
         </w:object>
       </w:r>
+      <w:bookmarkStart w:id="8" w:name="_GoBack"/>
+      <w:bookmarkEnd w:id="8"/>
     </w:p>
     <w:sectPr>
       <w:footerReference w:type="default" r:id="rId23"/>
@@ -912,7 +912,7 @@
           <w:rPr>
             <w:noProof/>
           </w:rPr>
-          <w:t>6</w:t>
+          <w:t>5</w:t>
         </w:r>
         <w:r>
           <w:rPr>
@@ -1762,7 +1762,7 @@
 </file>
 
 <file path=customXml/itemProps1.xml><?xml version="1.0" encoding="utf-8"?>
-<ds:datastoreItem xmlns:ds="http://schemas.openxmlformats.org/officeDocument/2006/customXml" ds:itemID="{40B3CB1B-50DA-4690-AE02-6AD7F22CDCF0}">
+<ds:datastoreItem xmlns:ds="http://schemas.openxmlformats.org/officeDocument/2006/customXml" ds:itemID="{72781BD4-0413-4C77-BDCB-7A28ACC0A88F}">
   <ds:schemaRefs>
     <ds:schemaRef ds:uri="http://schemas.openxmlformats.org/officeDocument/2006/bibliography"/>
   </ds:schemaRefs>

</xml_diff>

<commit_message>
updated naming mapping cas
</commit_message>
<xml_diff>
--- a/Migratieplan/Mapping visueel Cas.docx
+++ b/Migratieplan/Mapping visueel Cas.docx
@@ -645,7 +645,7 @@
         </w:rPr>
       </w:pPr>
       <w:r>
-        <w:object w:dxaOrig="15541" w:dyaOrig="16515">
+        <w:object w:dxaOrig="15946" w:dyaOrig="16515">
           <v:shapetype id="_x0000_t75" coordsize="21600,21600" o:spt="75" o:preferrelative="t" path="m@4@5l@4@11@9@11@9@5xe" filled="f" stroked="f">
             <v:stroke joinstyle="miter"/>
             <v:formulas>
@@ -665,10 +665,10 @@
             <v:path o:extrusionok="f" gradientshapeok="t" o:connecttype="rect"/>
             <o:lock v:ext="edit" aspectratio="t"/>
           </v:shapetype>
-          <v:shape id="_x0000_i1025" type="#_x0000_t75" style="width:453.5pt;height:481.45pt" o:ole="">
+          <v:shape id="_x0000_i1025" type="#_x0000_t75" style="width:453pt;height:468.75pt" o:ole="">
             <v:imagedata r:id="rId7" o:title=""/>
           </v:shape>
-          <o:OLEObject Type="Embed" ProgID="Visio.Drawing.15" ShapeID="_x0000_i1025" DrawAspect="Content" ObjectID="_1582394687" r:id="rId8"/>
+          <o:OLEObject Type="Embed" ProgID="Visio.Drawing.15" ShapeID="_x0000_i1025" DrawAspect="Content" ObjectID="_1582441675" r:id="rId8"/>
         </w:object>
       </w:r>
     </w:p>
@@ -691,10 +691,10 @@
     <w:p>
       <w:r>
         <w:object w:dxaOrig="11581" w:dyaOrig="2760">
-          <v:shape id="_x0000_i1026" type="#_x0000_t75" style="width:453.5pt;height:108.55pt" o:ole="">
+          <v:shape id="_x0000_i1026" type="#_x0000_t75" style="width:453.75pt;height:108pt" o:ole="">
             <v:imagedata r:id="rId9" o:title=""/>
           </v:shape>
-          <o:OLEObject Type="Embed" ProgID="Visio.Drawing.15" ShapeID="_x0000_i1026" DrawAspect="Content" ObjectID="_1582394688" r:id="rId10"/>
+          <o:OLEObject Type="Embed" ProgID="Visio.Drawing.15" ShapeID="_x0000_i1026" DrawAspect="Content" ObjectID="_1582441676" r:id="rId10"/>
         </w:object>
       </w:r>
     </w:p>
@@ -713,11 +713,11 @@
     </w:p>
     <w:p>
       <w:r>
-        <w:object w:dxaOrig="12571" w:dyaOrig="7380">
-          <v:shape id="_x0000_i1027" type="#_x0000_t75" style="width:453.5pt;height:266.5pt" o:ole="">
+        <w:object w:dxaOrig="12990" w:dyaOrig="7380">
+          <v:shape id="_x0000_i1027" type="#_x0000_t75" style="width:453pt;height:257.25pt" o:ole="">
             <v:imagedata r:id="rId11" o:title=""/>
           </v:shape>
-          <o:OLEObject Type="Embed" ProgID="Visio.Drawing.15" ShapeID="_x0000_i1027" DrawAspect="Content" ObjectID="_1582394689" r:id="rId12"/>
+          <o:OLEObject Type="Embed" ProgID="Visio.Drawing.15" ShapeID="_x0000_i1027" DrawAspect="Content" ObjectID="_1582441677" r:id="rId12"/>
         </w:object>
       </w:r>
     </w:p>
@@ -740,10 +740,10 @@
     <w:p>
       <w:r>
         <w:object w:dxaOrig="11221" w:dyaOrig="3406">
-          <v:shape id="_x0000_i1028" type="#_x0000_t75" style="width:453.5pt;height:137.55pt" o:ole="">
+          <v:shape id="_x0000_i1028" type="#_x0000_t75" style="width:453pt;height:137.25pt" o:ole="">
             <v:imagedata r:id="rId13" o:title=""/>
           </v:shape>
-          <o:OLEObject Type="Embed" ProgID="Visio.Drawing.15" ShapeID="_x0000_i1028" DrawAspect="Content" ObjectID="_1582394690" r:id="rId14"/>
+          <o:OLEObject Type="Embed" ProgID="Visio.Drawing.15" ShapeID="_x0000_i1028" DrawAspect="Content" ObjectID="_1582441678" r:id="rId14"/>
         </w:object>
       </w:r>
     </w:p>
@@ -759,11 +759,11 @@
     </w:p>
     <w:p>
       <w:r>
-        <w:object w:dxaOrig="12031" w:dyaOrig="9991">
-          <v:shape id="_x0000_i1029" type="#_x0000_t75" style="width:453.5pt;height:377.2pt" o:ole="">
+        <w:object w:dxaOrig="12825" w:dyaOrig="9991">
+          <v:shape id="_x0000_i1029" type="#_x0000_t75" style="width:453pt;height:353.25pt" o:ole="">
             <v:imagedata r:id="rId15" o:title=""/>
           </v:shape>
-          <o:OLEObject Type="Embed" ProgID="Visio.Drawing.15" ShapeID="_x0000_i1029" DrawAspect="Content" ObjectID="_1582394691" r:id="rId16"/>
+          <o:OLEObject Type="Embed" ProgID="Visio.Drawing.15" ShapeID="_x0000_i1029" DrawAspect="Content" ObjectID="_1582441679" r:id="rId16"/>
         </w:object>
       </w:r>
     </w:p>
@@ -786,10 +786,10 @@
     <w:p>
       <w:r>
         <w:object w:dxaOrig="12645" w:dyaOrig="8626">
-          <v:shape id="_x0000_i1030" type="#_x0000_t75" style="width:453.5pt;height:309.5pt" o:ole="">
+          <v:shape id="_x0000_i1030" type="#_x0000_t75" style="width:453pt;height:309pt" o:ole="">
             <v:imagedata r:id="rId17" o:title=""/>
           </v:shape>
-          <o:OLEObject Type="Embed" ProgID="Visio.Drawing.15" ShapeID="_x0000_i1030" DrawAspect="Content" ObjectID="_1582394692" r:id="rId18"/>
+          <o:OLEObject Type="Embed" ProgID="Visio.Drawing.15" ShapeID="_x0000_i1030" DrawAspect="Content" ObjectID="_1582441680" r:id="rId18"/>
         </w:object>
       </w:r>
     </w:p>
@@ -807,10 +807,10 @@
     <w:p>
       <w:r>
         <w:object w:dxaOrig="11221" w:dyaOrig="2925">
-          <v:shape id="_x0000_i1031" type="#_x0000_t75" style="width:453.5pt;height:118.2pt" o:ole="">
+          <v:shape id="_x0000_i1031" type="#_x0000_t75" style="width:453pt;height:118.5pt" o:ole="">
             <v:imagedata r:id="rId19" o:title=""/>
           </v:shape>
-          <o:OLEObject Type="Embed" ProgID="Visio.Drawing.15" ShapeID="_x0000_i1031" DrawAspect="Content" ObjectID="_1582394693" r:id="rId20"/>
+          <o:OLEObject Type="Embed" ProgID="Visio.Drawing.15" ShapeID="_x0000_i1031" DrawAspect="Content" ObjectID="_1582441681" r:id="rId20"/>
         </w:object>
       </w:r>
     </w:p>
@@ -833,10 +833,10 @@
     <w:p>
       <w:r>
         <w:object w:dxaOrig="16201" w:dyaOrig="16486">
-          <v:shape id="_x0000_i1032" type="#_x0000_t75" style="width:452.4pt;height:461pt" o:ole="">
+          <v:shape id="_x0000_i1032" type="#_x0000_t75" style="width:453pt;height:460.5pt" o:ole="">
             <v:imagedata r:id="rId21" o:title=""/>
           </v:shape>
-          <o:OLEObject Type="Embed" ProgID="Visio.Drawing.15" ShapeID="_x0000_i1032" DrawAspect="Content" ObjectID="_1582394694" r:id="rId22"/>
+          <o:OLEObject Type="Embed" ProgID="Visio.Drawing.15" ShapeID="_x0000_i1032" DrawAspect="Content" ObjectID="_1582441682" r:id="rId22"/>
         </w:object>
       </w:r>
       <w:bookmarkStart w:id="8" w:name="_GoBack"/>
@@ -1762,7 +1762,7 @@
 </file>
 
 <file path=customXml/itemProps1.xml><?xml version="1.0" encoding="utf-8"?>
-<ds:datastoreItem xmlns:ds="http://schemas.openxmlformats.org/officeDocument/2006/customXml" ds:itemID="{72781BD4-0413-4C77-BDCB-7A28ACC0A88F}">
+<ds:datastoreItem xmlns:ds="http://schemas.openxmlformats.org/officeDocument/2006/customXml" ds:itemID="{6C3BD2C4-B240-45E8-8FD9-A008356CCF01}">
   <ds:schemaRefs>
     <ds:schemaRef ds:uri="http://schemas.openxmlformats.org/officeDocument/2006/bibliography"/>
   </ds:schemaRefs>

</xml_diff>

<commit_message>
reverted back incorrect mapping changes
also made the capitalization consistent with the rest of the
documentation
</commit_message>
<xml_diff>
--- a/Migratieplan/Mapping visueel Cas.docx
+++ b/Migratieplan/Mapping visueel Cas.docx
@@ -54,7 +54,7 @@
           <w:r>
             <w:fldChar w:fldCharType="separate"/>
           </w:r>
-          <w:hyperlink w:anchor="_Toc508269805" w:history="1">
+          <w:hyperlink w:anchor="_Toc508702556" w:history="1">
             <w:r>
               <w:rPr>
                 <w:rStyle w:val="Hyperlink"/>
@@ -81,7 +81,7 @@
                 <w:noProof/>
                 <w:webHidden/>
               </w:rPr>
-              <w:instrText xml:space="preserve"> PAGEREF _Toc508269805 \h </w:instrText>
+              <w:instrText xml:space="preserve"> PAGEREF _Toc508702556 \h </w:instrText>
             </w:r>
             <w:r>
               <w:rPr>
@@ -124,7 +124,7 @@
               <w:lang w:eastAsia="en-GB"/>
             </w:rPr>
           </w:pPr>
-          <w:hyperlink w:anchor="_Toc508269806" w:history="1">
+          <w:hyperlink w:anchor="_Toc508702557" w:history="1">
             <w:r>
               <w:rPr>
                 <w:rStyle w:val="Hyperlink"/>
@@ -151,7 +151,7 @@
                 <w:noProof/>
                 <w:webHidden/>
               </w:rPr>
-              <w:instrText xml:space="preserve"> PAGEREF _Toc508269806 \h </w:instrText>
+              <w:instrText xml:space="preserve"> PAGEREF _Toc508702557 \h </w:instrText>
             </w:r>
             <w:r>
               <w:rPr>
@@ -194,7 +194,7 @@
               <w:lang w:eastAsia="en-GB"/>
             </w:rPr>
           </w:pPr>
-          <w:hyperlink w:anchor="_Toc508269807" w:history="1">
+          <w:hyperlink w:anchor="_Toc508702558" w:history="1">
             <w:r>
               <w:rPr>
                 <w:rStyle w:val="Hyperlink"/>
@@ -221,7 +221,7 @@
                 <w:noProof/>
                 <w:webHidden/>
               </w:rPr>
-              <w:instrText xml:space="preserve"> PAGEREF _Toc508269807 \h </w:instrText>
+              <w:instrText xml:space="preserve"> PAGEREF _Toc508702558 \h </w:instrText>
             </w:r>
             <w:r>
               <w:rPr>
@@ -264,7 +264,7 @@
               <w:lang w:eastAsia="en-GB"/>
             </w:rPr>
           </w:pPr>
-          <w:hyperlink w:anchor="_Toc508269808" w:history="1">
+          <w:hyperlink w:anchor="_Toc508702559" w:history="1">
             <w:r>
               <w:rPr>
                 <w:rStyle w:val="Hyperlink"/>
@@ -291,7 +291,7 @@
                 <w:noProof/>
                 <w:webHidden/>
               </w:rPr>
-              <w:instrText xml:space="preserve"> PAGEREF _Toc508269808 \h </w:instrText>
+              <w:instrText xml:space="preserve"> PAGEREF _Toc508702559 \h </w:instrText>
             </w:r>
             <w:r>
               <w:rPr>
@@ -334,7 +334,7 @@
               <w:lang w:eastAsia="en-GB"/>
             </w:rPr>
           </w:pPr>
-          <w:hyperlink w:anchor="_Toc508269809" w:history="1">
+          <w:hyperlink w:anchor="_Toc508702560" w:history="1">
             <w:r>
               <w:rPr>
                 <w:rStyle w:val="Hyperlink"/>
@@ -361,7 +361,7 @@
                 <w:noProof/>
                 <w:webHidden/>
               </w:rPr>
-              <w:instrText xml:space="preserve"> PAGEREF _Toc508269809 \h </w:instrText>
+              <w:instrText xml:space="preserve"> PAGEREF _Toc508702560 \h </w:instrText>
             </w:r>
             <w:r>
               <w:rPr>
@@ -404,7 +404,7 @@
               <w:lang w:eastAsia="en-GB"/>
             </w:rPr>
           </w:pPr>
-          <w:hyperlink w:anchor="_Toc508269810" w:history="1">
+          <w:hyperlink w:anchor="_Toc508702561" w:history="1">
             <w:r>
               <w:rPr>
                 <w:rStyle w:val="Hyperlink"/>
@@ -431,7 +431,7 @@
                 <w:noProof/>
                 <w:webHidden/>
               </w:rPr>
-              <w:instrText xml:space="preserve"> PAGEREF _Toc508269810 \h </w:instrText>
+              <w:instrText xml:space="preserve"> PAGEREF _Toc508702561 \h </w:instrText>
             </w:r>
             <w:r>
               <w:rPr>
@@ -474,7 +474,7 @@
               <w:lang w:eastAsia="en-GB"/>
             </w:rPr>
           </w:pPr>
-          <w:hyperlink w:anchor="_Toc508269811" w:history="1">
+          <w:hyperlink w:anchor="_Toc508702562" w:history="1">
             <w:r>
               <w:rPr>
                 <w:rStyle w:val="Hyperlink"/>
@@ -501,7 +501,7 @@
                 <w:noProof/>
                 <w:webHidden/>
               </w:rPr>
-              <w:instrText xml:space="preserve"> PAGEREF _Toc508269811 \h </w:instrText>
+              <w:instrText xml:space="preserve"> PAGEREF _Toc508702562 \h </w:instrText>
             </w:r>
             <w:r>
               <w:rPr>
@@ -544,7 +544,7 @@
               <w:lang w:eastAsia="en-GB"/>
             </w:rPr>
           </w:pPr>
-          <w:hyperlink w:anchor="_Toc508269812" w:history="1">
+          <w:hyperlink w:anchor="_Toc508702563" w:history="1">
             <w:r>
               <w:rPr>
                 <w:rStyle w:val="Hyperlink"/>
@@ -571,7 +571,7 @@
                 <w:noProof/>
                 <w:webHidden/>
               </w:rPr>
-              <w:instrText xml:space="preserve"> PAGEREF _Toc508269812 \h </w:instrText>
+              <w:instrText xml:space="preserve"> PAGEREF _Toc508702563 \h </w:instrText>
             </w:r>
             <w:r>
               <w:rPr>
@@ -626,17 +626,19 @@
       <w:r>
         <w:br w:type="page"/>
       </w:r>
+      <w:bookmarkStart w:id="0" w:name="_GoBack"/>
+      <w:bookmarkEnd w:id="0"/>
     </w:p>
     <w:p>
       <w:pPr>
         <w:pStyle w:val="Heading1"/>
       </w:pPr>
-      <w:bookmarkStart w:id="0" w:name="_Toc508269805"/>
+      <w:bookmarkStart w:id="1" w:name="_Toc508702556"/>
       <w:r>
         <w:lastRenderedPageBreak/>
         <w:t>Order</w:t>
       </w:r>
-      <w:bookmarkEnd w:id="0"/>
+      <w:bookmarkEnd w:id="1"/>
     </w:p>
     <w:p>
       <w:pPr>
@@ -665,10 +667,10 @@
             <v:path o:extrusionok="f" gradientshapeok="t" o:connecttype="rect"/>
             <o:lock v:ext="edit" aspectratio="t"/>
           </v:shapetype>
-          <v:shape id="_x0000_i1025" type="#_x0000_t75" style="width:453pt;height:468.75pt" o:ole="">
+          <v:shape id="_x0000_i1032" type="#_x0000_t75" style="width:453pt;height:468.75pt" o:ole="">
             <v:imagedata r:id="rId7" o:title=""/>
           </v:shape>
-          <o:OLEObject Type="Embed" ProgID="Visio.Drawing.15" ShapeID="_x0000_i1025" DrawAspect="Content" ObjectID="_1582441675" r:id="rId8"/>
+          <o:OLEObject Type="Embed" ProgID="Visio.Drawing.15" ShapeID="_x0000_i1032" DrawAspect="Content" ObjectID="_1582444423" r:id="rId8"/>
         </w:object>
       </w:r>
     </w:p>
@@ -681,20 +683,20 @@
       <w:pPr>
         <w:pStyle w:val="Heading1"/>
       </w:pPr>
-      <w:bookmarkStart w:id="1" w:name="_Toc508269806"/>
+      <w:bookmarkStart w:id="2" w:name="_Toc508702557"/>
       <w:r>
         <w:lastRenderedPageBreak/>
         <w:t>Training (cursus)</w:t>
       </w:r>
-      <w:bookmarkEnd w:id="1"/>
+      <w:bookmarkEnd w:id="2"/>
     </w:p>
     <w:p>
       <w:r>
         <w:object w:dxaOrig="11581" w:dyaOrig="2760">
-          <v:shape id="_x0000_i1026" type="#_x0000_t75" style="width:453.75pt;height:108pt" o:ole="">
+          <v:shape id="_x0000_i1031" type="#_x0000_t75" style="width:453.75pt;height:108pt" o:ole="">
             <v:imagedata r:id="rId9" o:title=""/>
           </v:shape>
-          <o:OLEObject Type="Embed" ProgID="Visio.Drawing.15" ShapeID="_x0000_i1026" DrawAspect="Content" ObjectID="_1582441676" r:id="rId10"/>
+          <o:OLEObject Type="Embed" ProgID="Visio.Drawing.15" ShapeID="_x0000_i1031" DrawAspect="Content" ObjectID="_1582444424" r:id="rId10"/>
         </w:object>
       </w:r>
     </w:p>
@@ -703,21 +705,21 @@
       <w:pPr>
         <w:pStyle w:val="Heading1"/>
       </w:pPr>
-      <w:bookmarkStart w:id="2" w:name="_Toc508269807"/>
+      <w:bookmarkStart w:id="3" w:name="_Toc508702558"/>
       <w:proofErr w:type="spellStart"/>
       <w:r>
         <w:t>Retailer_Site</w:t>
       </w:r>
-      <w:bookmarkEnd w:id="2"/>
+      <w:bookmarkEnd w:id="3"/>
       <w:proofErr w:type="spellEnd"/>
     </w:p>
     <w:p>
       <w:r>
         <w:object w:dxaOrig="12990" w:dyaOrig="7380">
-          <v:shape id="_x0000_i1027" type="#_x0000_t75" style="width:453pt;height:257.25pt" o:ole="">
+          <v:shape id="_x0000_i1030" type="#_x0000_t75" style="width:453pt;height:257.25pt" o:ole="">
             <v:imagedata r:id="rId11" o:title=""/>
           </v:shape>
-          <o:OLEObject Type="Embed" ProgID="Visio.Drawing.15" ShapeID="_x0000_i1027" DrawAspect="Content" ObjectID="_1582441677" r:id="rId12"/>
+          <o:OLEObject Type="Embed" ProgID="Visio.Drawing.15" ShapeID="_x0000_i1030" DrawAspect="Content" ObjectID="_1582444425" r:id="rId12"/>
         </w:object>
       </w:r>
     </w:p>
@@ -730,40 +732,41 @@
       <w:pPr>
         <w:pStyle w:val="Heading1"/>
       </w:pPr>
-      <w:bookmarkStart w:id="3" w:name="_Toc508269808"/>
+      <w:bookmarkStart w:id="4" w:name="_Toc508702559"/>
       <w:r>
         <w:lastRenderedPageBreak/>
         <w:t>Retailer</w:t>
       </w:r>
-      <w:bookmarkEnd w:id="3"/>
+      <w:bookmarkEnd w:id="4"/>
     </w:p>
     <w:p>
       <w:r>
         <w:object w:dxaOrig="11221" w:dyaOrig="3406">
-          <v:shape id="_x0000_i1028" type="#_x0000_t75" style="width:453pt;height:137.25pt" o:ole="">
+          <v:shape id="_x0000_i1029" type="#_x0000_t75" style="width:453pt;height:137.25pt" o:ole="">
             <v:imagedata r:id="rId13" o:title=""/>
           </v:shape>
-          <o:OLEObject Type="Embed" ProgID="Visio.Drawing.15" ShapeID="_x0000_i1028" DrawAspect="Content" ObjectID="_1582441678" r:id="rId14"/>
+          <o:OLEObject Type="Embed" ProgID="Visio.Drawing.15" ShapeID="_x0000_i1029" DrawAspect="Content" ObjectID="_1582444426" r:id="rId14"/>
         </w:object>
       </w:r>
     </w:p>
+    <w:p/>
     <w:p>
       <w:pPr>
         <w:pStyle w:val="Heading1"/>
       </w:pPr>
-      <w:bookmarkStart w:id="4" w:name="_Toc508269809"/>
+      <w:bookmarkStart w:id="5" w:name="_Toc508702560"/>
       <w:r>
         <w:t>Department &amp; Branch</w:t>
       </w:r>
-      <w:bookmarkEnd w:id="4"/>
+      <w:bookmarkEnd w:id="5"/>
     </w:p>
     <w:p>
       <w:r>
         <w:object w:dxaOrig="12825" w:dyaOrig="9991">
-          <v:shape id="_x0000_i1029" type="#_x0000_t75" style="width:453pt;height:353.25pt" o:ole="">
+          <v:shape id="_x0000_i1028" type="#_x0000_t75" style="width:453pt;height:353.25pt" o:ole="">
             <v:imagedata r:id="rId15" o:title=""/>
           </v:shape>
-          <o:OLEObject Type="Embed" ProgID="Visio.Drawing.15" ShapeID="_x0000_i1029" DrawAspect="Content" ObjectID="_1582441679" r:id="rId16"/>
+          <o:OLEObject Type="Embed" ProgID="Visio.Drawing.15" ShapeID="_x0000_i1028" DrawAspect="Content" ObjectID="_1582444427" r:id="rId16"/>
         </w:object>
       </w:r>
     </w:p>
@@ -776,20 +779,20 @@
       <w:pPr>
         <w:pStyle w:val="Heading1"/>
       </w:pPr>
-      <w:bookmarkStart w:id="5" w:name="_Toc508269810"/>
+      <w:bookmarkStart w:id="6" w:name="_Toc508702561"/>
       <w:r>
         <w:lastRenderedPageBreak/>
         <w:t>Customer</w:t>
       </w:r>
-      <w:bookmarkEnd w:id="5"/>
+      <w:bookmarkEnd w:id="6"/>
     </w:p>
     <w:p>
       <w:r>
         <w:object w:dxaOrig="12645" w:dyaOrig="8626">
-          <v:shape id="_x0000_i1030" type="#_x0000_t75" style="width:453pt;height:309pt" o:ole="">
+          <v:shape id="_x0000_i1027" type="#_x0000_t75" style="width:453pt;height:309pt" o:ole="">
             <v:imagedata r:id="rId17" o:title=""/>
           </v:shape>
-          <o:OLEObject Type="Embed" ProgID="Visio.Drawing.15" ShapeID="_x0000_i1030" DrawAspect="Content" ObjectID="_1582441680" r:id="rId18"/>
+          <o:OLEObject Type="Embed" ProgID="Visio.Drawing.15" ShapeID="_x0000_i1027" DrawAspect="Content" ObjectID="_1582444428" r:id="rId18"/>
         </w:object>
       </w:r>
     </w:p>
@@ -798,19 +801,19 @@
       <w:pPr>
         <w:pStyle w:val="Heading1"/>
       </w:pPr>
-      <w:bookmarkStart w:id="6" w:name="_Toc508269811"/>
+      <w:bookmarkStart w:id="7" w:name="_Toc508702562"/>
       <w:r>
         <w:t>Bonus</w:t>
       </w:r>
-      <w:bookmarkEnd w:id="6"/>
+      <w:bookmarkEnd w:id="7"/>
     </w:p>
     <w:p>
       <w:r>
         <w:object w:dxaOrig="11221" w:dyaOrig="2925">
-          <v:shape id="_x0000_i1031" type="#_x0000_t75" style="width:453pt;height:118.5pt" o:ole="">
+          <v:shape id="_x0000_i1026" type="#_x0000_t75" style="width:453pt;height:118.5pt" o:ole="">
             <v:imagedata r:id="rId19" o:title=""/>
           </v:shape>
-          <o:OLEObject Type="Embed" ProgID="Visio.Drawing.15" ShapeID="_x0000_i1031" DrawAspect="Content" ObjectID="_1582441681" r:id="rId20"/>
+          <o:OLEObject Type="Embed" ProgID="Visio.Drawing.15" ShapeID="_x0000_i1026" DrawAspect="Content" ObjectID="_1582444429" r:id="rId20"/>
         </w:object>
       </w:r>
     </w:p>
@@ -823,25 +826,24 @@
       <w:pPr>
         <w:pStyle w:val="Heading1"/>
       </w:pPr>
-      <w:bookmarkStart w:id="7" w:name="_Toc508269812"/>
+      <w:bookmarkStart w:id="8" w:name="_Toc508702563"/>
       <w:r>
         <w:lastRenderedPageBreak/>
         <w:t>Product</w:t>
       </w:r>
-      <w:bookmarkEnd w:id="7"/>
+      <w:bookmarkEnd w:id="8"/>
     </w:p>
     <w:p>
       <w:r>
         <w:object w:dxaOrig="16201" w:dyaOrig="16486">
-          <v:shape id="_x0000_i1032" type="#_x0000_t75" style="width:453pt;height:460.5pt" o:ole="">
+          <v:shape id="_x0000_i1025" type="#_x0000_t75" style="width:453pt;height:460.5pt" o:ole="">
             <v:imagedata r:id="rId21" o:title=""/>
           </v:shape>
-          <o:OLEObject Type="Embed" ProgID="Visio.Drawing.15" ShapeID="_x0000_i1032" DrawAspect="Content" ObjectID="_1582441682" r:id="rId22"/>
+          <o:OLEObject Type="Embed" ProgID="Visio.Drawing.15" ShapeID="_x0000_i1025" DrawAspect="Content" ObjectID="_1582444430" r:id="rId22"/>
         </w:object>
       </w:r>
-      <w:bookmarkStart w:id="8" w:name="_GoBack"/>
-      <w:bookmarkEnd w:id="8"/>
-    </w:p>
+    </w:p>
+    <w:p/>
     <w:sectPr>
       <w:footerReference w:type="default" r:id="rId23"/>
       <w:pgSz w:w="11906" w:h="16838"/>
@@ -912,7 +914,7 @@
           <w:rPr>
             <w:noProof/>
           </w:rPr>
-          <w:t>5</w:t>
+          <w:t>2</w:t>
         </w:r>
         <w:r>
           <w:rPr>
@@ -1762,7 +1764,7 @@
 </file>
 
 <file path=customXml/itemProps1.xml><?xml version="1.0" encoding="utf-8"?>
-<ds:datastoreItem xmlns:ds="http://schemas.openxmlformats.org/officeDocument/2006/customXml" ds:itemID="{6C3BD2C4-B240-45E8-8FD9-A008356CCF01}">
+<ds:datastoreItem xmlns:ds="http://schemas.openxmlformats.org/officeDocument/2006/customXml" ds:itemID="{A309E9D1-5AF0-4353-B78B-913B02BE0DA5}">
   <ds:schemaRefs>
     <ds:schemaRef ds:uri="http://schemas.openxmlformats.org/officeDocument/2006/bibliography"/>
   </ds:schemaRefs>

</xml_diff>